<commit_message>
working on lab 5
</commit_message>
<xml_diff>
--- a/Final Project/Proposal.docx
+++ b/Final Project/Proposal.docx
@@ -29,7 +29,13 @@
     <w:p>
       <w:r>
         <w:tab/>
-        <w:t xml:space="preserve">For my 6.115 Final Project I would like to make an electronic target board and projectile launcher. Games like darts are a lot of fun, but require a special kind of projectile that implants itself in the board in order to be scored. Instead of requiring such permanence, I would like to design and build an electric target that records the impact coordinates of an arbitrary projectile and provides a score back to the user. </w:t>
+        <w:t xml:space="preserve">For my 6.115 Final Project I would like to make an electronic target board and projectile launcher. Games like darts are a lot of fun, but require a special kind of projectile that implants itself in the board in order to be scored. Instead of requiring such </w:t>
+      </w:r>
+      <w:r>
+        <w:t>equipment</w:t>
+      </w:r>
+      <w:r>
+        <w:t xml:space="preserve">, I would like to design and build an electric target that records the impact coordinates of an arbitrary projectile and provides a score back to the user. </w:t>
       </w:r>
     </w:p>
     <w:p>
@@ -82,6 +88,9 @@
         <w:ind w:left="-720"/>
       </w:pPr>
       <w:r>
+        <w:rPr>
+          <w:noProof/>
+        </w:rPr>
         <w:drawing>
           <wp:inline distT="0" distB="0" distL="0" distR="0" wp14:anchorId="755BF2D6" wp14:editId="638004A2">
             <wp:extent cx="3543300" cy="2259226"/>
@@ -125,6 +134,9 @@
         </w:drawing>
       </w:r>
       <w:r>
+        <w:rPr>
+          <w:noProof/>
+        </w:rPr>
         <w:drawing>
           <wp:inline distT="0" distB="0" distL="0" distR="0" wp14:anchorId="3EAF322A" wp14:editId="7C305900">
             <wp:extent cx="3200400" cy="1786206"/>
@@ -205,13 +217,11 @@
         <w:t xml:space="preserve"> coordinates were being occluded by the projectile. </w:t>
       </w:r>
       <w:r>
-        <w:t xml:space="preserve">This is the same kind of </w:t>
-      </w:r>
-      <w:proofErr w:type="gramStart"/>
-      <w:r>
-        <w:t>system which</w:t>
-      </w:r>
-      <w:proofErr w:type="gramEnd"/>
+        <w:t xml:space="preserve">This is the same kind of system </w:t>
+      </w:r>
+      <w:r>
+        <w:t>that</w:t>
+      </w:r>
       <w:r>
         <w:t xml:space="preserve"> was used in the </w:t>
       </w:r>
@@ -220,6 +230,9 @@
         <w:t>SpinDude</w:t>
       </w:r>
       <w:proofErr w:type="spellEnd"/>
+      <w:r>
+        <w:t>.</w:t>
+      </w:r>
       <w:r>
         <w:t xml:space="preserve"> </w:t>
       </w:r>
@@ -348,6 +361,7 @@
       <w:r>
         <w:rPr>
           <w:b/>
+          <w:noProof/>
         </w:rPr>
         <w:drawing>
           <wp:inline distT="0" distB="0" distL="0" distR="0" wp14:anchorId="600E9783" wp14:editId="2AD75502">
@@ -391,141 +405,152 @@
           </wp:inline>
         </w:drawing>
       </w:r>
+      <w:r>
+        <w:rPr>
+          <w:b/>
+        </w:rPr>
+        <w:tab/>
+      </w:r>
+      <w:r>
+        <w:t xml:space="preserve">The software required to run this system consists of a module running on the 8051 and one running on the </w:t>
+      </w:r>
+      <w:proofErr w:type="spellStart"/>
+      <w:r>
+        <w:t>PSoC</w:t>
+      </w:r>
+      <w:proofErr w:type="spellEnd"/>
+      <w:r>
+        <w:t xml:space="preserve">. The 8051 module will wait for a signal across serial from the </w:t>
+      </w:r>
+      <w:proofErr w:type="spellStart"/>
+      <w:r>
+        <w:t>PSoC</w:t>
+      </w:r>
+      <w:proofErr w:type="spellEnd"/>
+      <w:r>
+        <w:t xml:space="preserve"> indicating that the projectile has fired. From that point, the 8051 will start scanning the frame to get </w:t>
+      </w:r>
+      <w:proofErr w:type="spellStart"/>
+      <w:r>
+        <w:t>x</w:t>
+      </w:r>
+      <w:proofErr w:type="gramStart"/>
+      <w:r>
+        <w:t>,y</w:t>
+      </w:r>
+      <w:proofErr w:type="spellEnd"/>
+      <w:proofErr w:type="gramEnd"/>
+      <w:r>
+        <w:t xml:space="preserve"> coordinates as quickly as physics will allow. After collecting each frame, it will compute the centroid of the data to give a coordinate for the object blocking light in that frame. Any coordinate which suggests no occlusion will be discarded, and those with a position will be averaged to give a final output x and y coordinate. Once computed, these numbers will be sent over serial to the </w:t>
+      </w:r>
+      <w:proofErr w:type="spellStart"/>
+      <w:r>
+        <w:t>PSoC</w:t>
+      </w:r>
+      <w:proofErr w:type="spellEnd"/>
+      <w:r>
+        <w:t>.</w:t>
+      </w:r>
+    </w:p>
+    <w:p>
+      <w:r>
+        <w:tab/>
+        <w:t xml:space="preserve">The </w:t>
+      </w:r>
+      <w:proofErr w:type="spellStart"/>
+      <w:r>
+        <w:t>PSoC</w:t>
+      </w:r>
+      <w:proofErr w:type="spellEnd"/>
+      <w:r>
+        <w:t xml:space="preserve"> will run a software module which both displays data from the game and take input from the user. It will read the values on the </w:t>
+      </w:r>
+      <w:proofErr w:type="spellStart"/>
+      <w:r>
+        <w:t>CapSense</w:t>
+      </w:r>
+      <w:proofErr w:type="spellEnd"/>
+      <w:r>
+        <w:t xml:space="preserve"> pad to see if the user is providing input. Depending on which buttons are being depressed, the </w:t>
+      </w:r>
+      <w:proofErr w:type="spellStart"/>
+      <w:r>
+        <w:t>PSoC</w:t>
+      </w:r>
+      <w:proofErr w:type="spellEnd"/>
+      <w:r>
+        <w:t xml:space="preserve"> will change the position of the servos connected by changing the duty cycle on the PWM waves output to the two servos. It will also reflect these changes on the LCD screen. After a certain button press from the user, the system will fire the projectile and send a signal to the 8051 to begin measurement. It then waits for the results of this firing and will display those results on the screen. If in auto-correct mode, the </w:t>
+      </w:r>
+      <w:proofErr w:type="spellStart"/>
+      <w:r>
+        <w:t>PSoC</w:t>
+      </w:r>
+      <w:proofErr w:type="spellEnd"/>
+      <w:r>
+        <w:t xml:space="preserve"> will then use this target-hit data and automatically correct the positioning of the servos to account for its error. It will continue to fire and correct until it consistently hits the target in the desired location. In this case user input will not control the position of the servos but the ideal hit point on the target.</w:t>
+      </w:r>
+    </w:p>
+    <w:p/>
+    <w:p>
+      <w:pPr>
+        <w:rPr>
+          <w:b/>
+        </w:rPr>
+      </w:pPr>
+      <w:r>
+        <w:rPr>
+          <w:b/>
+        </w:rPr>
+        <w:t>Project Scope / Management</w:t>
+      </w:r>
+    </w:p>
+    <w:p>
+      <w:r>
+        <w:rPr>
+          <w:b/>
+        </w:rPr>
+        <w:tab/>
+      </w:r>
+      <w:r>
+        <w:t xml:space="preserve">In order to make the project manageable, the different pieces of this project will be broken into 3 categories: basic, advanced, and extreme. </w:t>
+      </w:r>
+    </w:p>
+    <w:p>
+      <w:pPr>
+        <w:ind w:firstLine="720"/>
+      </w:pPr>
+      <w:r>
+        <w:t xml:space="preserve">The basic system will simply consist of a </w:t>
+      </w:r>
+      <w:proofErr w:type="gramStart"/>
+      <w:r>
+        <w:t>frame which</w:t>
+      </w:r>
+      <w:proofErr w:type="gramEnd"/>
+      <w:r>
+        <w:t xml:space="preserve"> reads the value when a projectile is fired, and the display the position onto the </w:t>
+      </w:r>
+      <w:proofErr w:type="spellStart"/>
+      <w:r>
+        <w:t>PSoC</w:t>
+      </w:r>
+      <w:proofErr w:type="spellEnd"/>
+      <w:r>
+        <w:t xml:space="preserve"> LCD. Essentially this will not include a digitally controlled projectile launcher, and will assume that the user has some other way of launching projectiles which can be recorded. This will still be somewhat interesting because users could use this to play a game like darts with arbitrary objects.</w:t>
+      </w:r>
+      <w:r>
+        <w:t xml:space="preserve"> I’ll also allow the user to pick from a variety of target configurations from the </w:t>
+      </w:r>
+      <w:proofErr w:type="spellStart"/>
+      <w:r>
+        <w:t>PSoC</w:t>
+      </w:r>
+      <w:proofErr w:type="spellEnd"/>
+      <w:r>
+        <w:t xml:space="preserve"> so it can keep track of scores between players.</w:t>
+      </w:r>
       <w:bookmarkStart w:id="0" w:name="_GoBack"/>
       <w:bookmarkEnd w:id="0"/>
-      <w:r>
-        <w:rPr>
-          <w:b/>
-        </w:rPr>
-        <w:tab/>
-      </w:r>
-      <w:r>
-        <w:t xml:space="preserve">The software required to run this system consists of a module running on the 8051 and one running on the </w:t>
-      </w:r>
-      <w:proofErr w:type="spellStart"/>
-      <w:r>
-        <w:t>PSoC</w:t>
-      </w:r>
-      <w:proofErr w:type="spellEnd"/>
-      <w:r>
-        <w:t xml:space="preserve">. The 8051 module will wait for a signal across serial from the </w:t>
-      </w:r>
-      <w:proofErr w:type="spellStart"/>
-      <w:r>
-        <w:t>PSoC</w:t>
-      </w:r>
-      <w:proofErr w:type="spellEnd"/>
-      <w:r>
-        <w:t xml:space="preserve"> indicating that the projectile has fired. From that point, the 8051 will start scanning the frame to get </w:t>
-      </w:r>
-      <w:proofErr w:type="spellStart"/>
-      <w:r>
-        <w:t>x</w:t>
-      </w:r>
-      <w:proofErr w:type="gramStart"/>
-      <w:r>
-        <w:t>,y</w:t>
-      </w:r>
-      <w:proofErr w:type="spellEnd"/>
-      <w:proofErr w:type="gramEnd"/>
-      <w:r>
-        <w:t xml:space="preserve"> coordinates as quickly as physics will allow. After collecting each frame, it will compute the centroid of the data to give a coordinate for the object blocking light in that frame. Any coordinate which suggests no occlusion will be discarded, and those with a position will be averaged to give a final output x and y coordinate. Once computed, these numbers will be sent over serial to the </w:t>
-      </w:r>
-      <w:proofErr w:type="spellStart"/>
-      <w:r>
-        <w:t>PSoC</w:t>
-      </w:r>
-      <w:proofErr w:type="spellEnd"/>
-      <w:r>
-        <w:t>.</w:t>
-      </w:r>
-    </w:p>
-    <w:p>
-      <w:r>
-        <w:tab/>
-        <w:t xml:space="preserve">The </w:t>
-      </w:r>
-      <w:proofErr w:type="spellStart"/>
-      <w:r>
-        <w:t>PSoC</w:t>
-      </w:r>
-      <w:proofErr w:type="spellEnd"/>
-      <w:r>
-        <w:t xml:space="preserve"> will run a software module which both displays data from the game and take input from the user. It will read the values on the </w:t>
-      </w:r>
-      <w:proofErr w:type="spellStart"/>
-      <w:r>
-        <w:t>CapSense</w:t>
-      </w:r>
-      <w:proofErr w:type="spellEnd"/>
-      <w:r>
-        <w:t xml:space="preserve"> pad to see if the user is providing input. Depending on which buttons are being depressed, the </w:t>
-      </w:r>
-      <w:proofErr w:type="spellStart"/>
-      <w:r>
-        <w:t>PSoC</w:t>
-      </w:r>
-      <w:proofErr w:type="spellEnd"/>
-      <w:r>
-        <w:t xml:space="preserve"> will change the position of the servos connected by changing the duty cycle on the PWM waves output to the two servos. It will also reflect these changes on the LCD screen. After a certain button press from the user, the system will fire the projectile and send a signal to the 8051 to begin measurement. It then waits for the results of this firing and will display those results on the screen. If in auto-correct mode, the </w:t>
-      </w:r>
-      <w:proofErr w:type="spellStart"/>
-      <w:r>
-        <w:t>PSoC</w:t>
-      </w:r>
-      <w:proofErr w:type="spellEnd"/>
-      <w:r>
-        <w:t xml:space="preserve"> will then use this target-hit data and automatically correct the positioning of the servos to account for its error. It will continue to fire and correct until it consistently hits the target in the desired location. In this case user input will not control the position of the servos but the ideal hit point on the target.</w:t>
-      </w:r>
-    </w:p>
-    <w:p/>
-    <w:p>
-      <w:pPr>
-        <w:rPr>
-          <w:b/>
-        </w:rPr>
-      </w:pPr>
-      <w:r>
-        <w:rPr>
-          <w:b/>
-        </w:rPr>
-        <w:t>Project Scope / Management</w:t>
-      </w:r>
-    </w:p>
-    <w:p>
-      <w:r>
-        <w:rPr>
-          <w:b/>
-        </w:rPr>
-        <w:tab/>
-      </w:r>
-      <w:r>
-        <w:t xml:space="preserve">In order to make the project manageable, the different pieces of this project will be broken into 3 categories: basic, advanced, and extreme. </w:t>
-      </w:r>
-    </w:p>
-    <w:p>
-      <w:pPr>
-        <w:ind w:firstLine="720"/>
-      </w:pPr>
-      <w:r>
-        <w:t xml:space="preserve">The basic system will simply consist of a </w:t>
-      </w:r>
-      <w:proofErr w:type="gramStart"/>
-      <w:r>
-        <w:t>frame which</w:t>
-      </w:r>
-      <w:proofErr w:type="gramEnd"/>
-      <w:r>
-        <w:t xml:space="preserve"> reads the value when a projectile is fired, and the display the position onto the </w:t>
-      </w:r>
-      <w:proofErr w:type="spellStart"/>
-      <w:r>
-        <w:t>PSoC</w:t>
-      </w:r>
-      <w:proofErr w:type="spellEnd"/>
-      <w:r>
-        <w:t xml:space="preserve"> LCD. Essentially this will not include a digitally controlled projectile launcher, and will assume that the user has some other way of launching projectiles which can be recorded. This will still be somewhat interesting because users could use this to play a game like darts with arbitrary objects.</w:t>
-      </w:r>
     </w:p>
     <w:p>
       <w:pPr>
@@ -1627,7 +1652,7 @@
 </file>
 
 <file path=customXml/itemProps1.xml><?xml version="1.0" encoding="utf-8"?>
-<ds:datastoreItem xmlns:ds="http://schemas.openxmlformats.org/officeDocument/2006/customXml" ds:itemID="{53A6A95E-A442-CD43-B35C-E881D9196BA8}">
+<ds:datastoreItem xmlns:ds="http://schemas.openxmlformats.org/officeDocument/2006/customXml" ds:itemID="{0AFE0B9D-5477-3E45-8AD2-31C4D899884C}">
   <ds:schemaRefs>
     <ds:schemaRef ds:uri="http://schemas.openxmlformats.org/officeDocument/2006/bibliography"/>
   </ds:schemaRefs>

</xml_diff>